<commit_message>
Comments from after class 1
</commit_message>
<xml_diff>
--- a/Assignments/PreClassAssigment.docx
+++ b/Assignments/PreClassAssigment.docx
@@ -2,6 +2,26 @@
 <file path=word/document.xml><?xml version="1.0" encoding="utf-8"?>
 <w:document xmlns:wpc="http://schemas.microsoft.com/office/word/2010/wordprocessingCanvas" xmlns:mo="http://schemas.microsoft.com/office/mac/office/2008/main" xmlns:mc="http://schemas.openxmlformats.org/markup-compatibility/2006" xmlns:mv="urn:schemas-microsoft-com:mac:vml" xmlns:o="urn:schemas-microsoft-com:office:office" xmlns:r="http://schemas.openxmlformats.org/officeDocument/2006/relationships" xmlns:m="http://schemas.openxmlformats.org/officeDocument/2006/math" xmlns:v="urn:schemas-microsoft-com:vml" xmlns:wp14="http://schemas.microsoft.com/office/word/2010/wordprocessingDrawing" xmlns:wp="http://schemas.openxmlformats.org/drawingml/2006/wordprocessingDrawing" xmlns:w10="urn:schemas-microsoft-com:office:word" xmlns:w="http://schemas.openxmlformats.org/wordprocessingml/2006/main" xmlns:w14="http://schemas.microsoft.com/office/word/2010/wordml" xmlns:wpg="http://schemas.microsoft.com/office/word/2010/wordprocessingGroup" xmlns:wpi="http://schemas.microsoft.com/office/word/2010/wordprocessingInk" xmlns:wne="http://schemas.microsoft.com/office/word/2006/wordml" xmlns:wps="http://schemas.microsoft.com/office/word/2010/wordprocessingShape" mc:Ignorable="w14 wp14">
   <w:body>
+    <w:p>
+      <w:pPr>
+        <w:jc w:val="center"/>
+      </w:pPr>
+      <w:r>
+        <w:t>NOTE THAT THE LINKS WITH HIFFENS DON’T WORK IN THE PDF VERSION</w:t>
+      </w:r>
+      <w:bookmarkStart w:id="0" w:name="_GoBack"/>
+      <w:bookmarkEnd w:id="0"/>
+    </w:p>
+    <w:p>
+      <w:pPr>
+        <w:jc w:val="right"/>
+      </w:pPr>
+    </w:p>
+    <w:p>
+      <w:pPr>
+        <w:jc w:val="right"/>
+      </w:pPr>
+    </w:p>
     <w:p>
       <w:pPr>
         <w:jc w:val="right"/>
@@ -492,6 +512,7 @@
     </w:p>
     <w:p>
       <w:r>
+        <w:lastRenderedPageBreak/>
         <w:t xml:space="preserve">You can find more info at: </w:t>
       </w:r>
       <w:hyperlink r:id="rId14" w:history="1">
@@ -520,7 +541,6 @@
           <w:sz w:val="28"/>
           <w:szCs w:val="28"/>
         </w:rPr>
-        <w:lastRenderedPageBreak/>
         <w:t>What to do if you have problems installing rgeos and rgdal</w:t>
       </w:r>
     </w:p>
@@ -912,7 +932,7 @@
       <w:pPr>
         <w:jc w:val="center"/>
       </w:pPr>
-      <w:hyperlink r:id="rId26" w:history="1">
+      <w:hyperlink r:id="rId26" w:anchor="The-Windows-toolset" w:history="1">
         <w:r>
           <w:rPr>
             <w:rStyle w:val="Hyperlink"/>
@@ -920,8 +940,6 @@
           <w:t>http://cran.r-project.org/doc/manuals/R-admin.html#The-Windows-toolset</w:t>
         </w:r>
       </w:hyperlink>
-      <w:bookmarkStart w:id="0" w:name="_GoBack"/>
-      <w:bookmarkEnd w:id="0"/>
     </w:p>
     <w:sectPr>
       <w:pgSz w:w="12240" w:h="15840"/>

</xml_diff>